<commit_message>
Erweiterung Pflichtenheft + Verknüpfen von Gleisstuecken und Signalen
</commit_message>
<xml_diff>
--- a/docs/__Pflichtenheft.docx
+++ b/docs/__Pflichtenheft.docx
@@ -525,12 +525,132 @@
           <w:szCs w:val="28"/>
         </w:rPr>
       </w:pPr>
-      <w:r>
-        <w:rPr>
-          <w:b/>
-          <w:sz w:val="28"/>
-          <w:szCs w:val="28"/>
-        </w:rPr>
+    </w:p>
+    <w:p>
+      <w:pPr>
+        <w:rPr>
+          <w:b/>
+          <w:sz w:val="28"/>
+          <w:szCs w:val="28"/>
+        </w:rPr>
+      </w:pPr>
+    </w:p>
+    <w:p>
+      <w:pPr>
+        <w:rPr>
+          <w:b/>
+          <w:sz w:val="28"/>
+          <w:szCs w:val="28"/>
+        </w:rPr>
+      </w:pPr>
+    </w:p>
+    <w:p>
+      <w:pPr>
+        <w:rPr>
+          <w:b/>
+          <w:sz w:val="28"/>
+          <w:szCs w:val="28"/>
+        </w:rPr>
+      </w:pPr>
+    </w:p>
+    <w:p>
+      <w:pPr>
+        <w:rPr>
+          <w:b/>
+          <w:sz w:val="28"/>
+          <w:szCs w:val="28"/>
+        </w:rPr>
+      </w:pPr>
+    </w:p>
+    <w:p>
+      <w:pPr>
+        <w:rPr>
+          <w:b/>
+          <w:sz w:val="28"/>
+          <w:szCs w:val="28"/>
+        </w:rPr>
+      </w:pPr>
+    </w:p>
+    <w:p>
+      <w:pPr>
+        <w:rPr>
+          <w:b/>
+          <w:sz w:val="28"/>
+          <w:szCs w:val="28"/>
+        </w:rPr>
+      </w:pPr>
+    </w:p>
+    <w:p>
+      <w:pPr>
+        <w:rPr>
+          <w:b/>
+          <w:sz w:val="28"/>
+          <w:szCs w:val="28"/>
+        </w:rPr>
+      </w:pPr>
+    </w:p>
+    <w:p>
+      <w:pPr>
+        <w:rPr>
+          <w:b/>
+          <w:sz w:val="28"/>
+          <w:szCs w:val="28"/>
+        </w:rPr>
+      </w:pPr>
+    </w:p>
+    <w:p>
+      <w:pPr>
+        <w:rPr>
+          <w:b/>
+          <w:sz w:val="28"/>
+          <w:szCs w:val="28"/>
+        </w:rPr>
+      </w:pPr>
+    </w:p>
+    <w:p>
+      <w:pPr>
+        <w:rPr>
+          <w:b/>
+          <w:sz w:val="28"/>
+          <w:szCs w:val="28"/>
+        </w:rPr>
+      </w:pPr>
+    </w:p>
+    <w:p>
+      <w:pPr>
+        <w:rPr>
+          <w:b/>
+          <w:sz w:val="28"/>
+          <w:szCs w:val="28"/>
+        </w:rPr>
+      </w:pPr>
+    </w:p>
+    <w:p>
+      <w:pPr>
+        <w:rPr>
+          <w:b/>
+          <w:sz w:val="28"/>
+          <w:szCs w:val="28"/>
+        </w:rPr>
+      </w:pPr>
+    </w:p>
+    <w:p>
+      <w:pPr>
+        <w:rPr>
+          <w:b/>
+          <w:sz w:val="28"/>
+          <w:szCs w:val="28"/>
+        </w:rPr>
+      </w:pPr>
+      <w:bookmarkStart w:id="0" w:name="_GoBack"/>
+      <w:bookmarkEnd w:id="0"/>
+      <w:r>
+        <w:rPr>
+          <w:b/>
+          <w:sz w:val="28"/>
+          <w:szCs w:val="28"/>
+        </w:rPr>
+        <w:lastRenderedPageBreak/>
         <w:t>3. Produktdaten</w:t>
       </w:r>
     </w:p>
@@ -553,13 +673,15 @@
       <w:r>
         <w:rPr>
           <w:noProof/>
+          <w:sz w:val="24"/>
+          <w:szCs w:val="24"/>
           <w:lang w:eastAsia="de-DE"/>
         </w:rPr>
         <w:drawing>
-          <wp:inline distT="0" distB="0" distL="0" distR="0" wp14:anchorId="675BDE0B" wp14:editId="4A62411C">
-            <wp:extent cx="2561396" cy="2048269"/>
-            <wp:effectExtent l="0" t="0" r="0" b="9525"/>
-            <wp:docPr id="1" name="Grafik 1" descr="G:\He_inf\11inf1\screen1.png"/>
+          <wp:inline distT="0" distB="0" distL="0" distR="0">
+            <wp:extent cx="5210176" cy="3907632"/>
+            <wp:effectExtent l="0" t="0" r="0" b="0"/>
+            <wp:docPr id="2" name="Grafik 2"/>
             <wp:cNvGraphicFramePr>
               <a:graphicFrameLocks xmlns:a="http://schemas.openxmlformats.org/drawingml/2006/main" noChangeAspect="1"/>
             </wp:cNvGraphicFramePr>
@@ -567,36 +689,29 @@
               <a:graphicData uri="http://schemas.openxmlformats.org/drawingml/2006/picture">
                 <pic:pic xmlns:pic="http://schemas.openxmlformats.org/drawingml/2006/picture">
                   <pic:nvPicPr>
-                    <pic:cNvPr id="0" name="Picture 1" descr="G:\He_inf\11inf1\screen1.png"/>
-                    <pic:cNvPicPr>
-                      <a:picLocks noChangeAspect="1" noChangeArrowheads="1"/>
-                    </pic:cNvPicPr>
+                    <pic:cNvPr id="0" name="screen2.png"/>
+                    <pic:cNvPicPr/>
                   </pic:nvPicPr>
                   <pic:blipFill>
-                    <a:blip r:embed="rId6" cstate="print">
+                    <a:blip r:embed="rId6">
                       <a:extLst>
                         <a:ext uri="{28A0092B-C50C-407E-A947-70E740481C1C}">
                           <a14:useLocalDpi xmlns:a14="http://schemas.microsoft.com/office/drawing/2010/main" val="0"/>
                         </a:ext>
                       </a:extLst>
                     </a:blip>
-                    <a:srcRect/>
                     <a:stretch>
                       <a:fillRect/>
                     </a:stretch>
                   </pic:blipFill>
-                  <pic:spPr bwMode="auto">
+                  <pic:spPr>
                     <a:xfrm>
                       <a:off x="0" y="0"/>
-                      <a:ext cx="2561962" cy="2048722"/>
+                      <a:ext cx="5208454" cy="3906340"/>
                     </a:xfrm>
                     <a:prstGeom prst="rect">
                       <a:avLst/>
                     </a:prstGeom>
-                    <a:noFill/>
-                    <a:ln>
-                      <a:noFill/>
-                    </a:ln>
                   </pic:spPr>
                 </pic:pic>
               </a:graphicData>
@@ -604,8 +719,6 @@
           </wp:inline>
         </w:drawing>
       </w:r>
-      <w:bookmarkStart w:id="0" w:name="_GoBack"/>
-      <w:bookmarkEnd w:id="0"/>
     </w:p>
     <w:p>
       <w:pPr>
@@ -646,7 +759,6 @@
           <w:sz w:val="24"/>
           <w:szCs w:val="24"/>
         </w:rPr>
-        <w:lastRenderedPageBreak/>
         <w:tab/>
       </w:r>
     </w:p>

</xml_diff>

<commit_message>
Vorzeitige Version des Pflichtenhefts
</commit_message>
<xml_diff>
--- a/docs/__Pflichtenheft.docx
+++ b/docs/__Pflichtenheft.docx
@@ -177,7 +177,7 @@
           <w:sz w:val="24"/>
           <w:szCs w:val="24"/>
         </w:rPr>
-        <w:t>Akustische Bekanntmachung eines Eingabe- oder Betriebsfehlers</w:t>
+        <w:t>Akustisches Signal bei Eingabe- oder Betriebsfehlern</w:t>
       </w:r>
     </w:p>
     <w:p>
@@ -418,7 +418,14 @@
           <w:sz w:val="24"/>
           <w:szCs w:val="24"/>
         </w:rPr>
-        <w:t>forderten</w:t>
+        <w:t>forder</w:t>
+      </w:r>
+      <w:r>
+        <w:rPr>
+          <w:sz w:val="24"/>
+          <w:szCs w:val="24"/>
+        </w:rPr>
+        <w:t>n</w:t>
       </w:r>
       <w:r>
         <w:rPr>
@@ -510,7 +517,6 @@
     </w:p>
     <w:p>
       <w:pPr>
-        <w:jc w:val="center"/>
         <w:rPr>
           <w:sz w:val="24"/>
           <w:szCs w:val="24"/>
@@ -525,149 +531,24 @@
           <w:szCs w:val="28"/>
         </w:rPr>
       </w:pPr>
-    </w:p>
-    <w:p>
-      <w:pPr>
+      <w:r>
         <w:rPr>
           <w:b/>
           <w:sz w:val="28"/>
           <w:szCs w:val="28"/>
         </w:rPr>
-      </w:pPr>
-    </w:p>
-    <w:p>
-      <w:pPr>
+        <w:t>3. Produktdaten</w:t>
+      </w:r>
+    </w:p>
+    <w:p>
+      <w:pPr>
+        <w:jc w:val="center"/>
         <w:rPr>
           <w:b/>
           <w:sz w:val="28"/>
           <w:szCs w:val="28"/>
         </w:rPr>
       </w:pPr>
-    </w:p>
-    <w:p>
-      <w:pPr>
-        <w:rPr>
-          <w:b/>
-          <w:sz w:val="28"/>
-          <w:szCs w:val="28"/>
-        </w:rPr>
-      </w:pPr>
-    </w:p>
-    <w:p>
-      <w:pPr>
-        <w:rPr>
-          <w:b/>
-          <w:sz w:val="28"/>
-          <w:szCs w:val="28"/>
-        </w:rPr>
-      </w:pPr>
-    </w:p>
-    <w:p>
-      <w:pPr>
-        <w:rPr>
-          <w:b/>
-          <w:sz w:val="28"/>
-          <w:szCs w:val="28"/>
-        </w:rPr>
-      </w:pPr>
-    </w:p>
-    <w:p>
-      <w:pPr>
-        <w:rPr>
-          <w:b/>
-          <w:sz w:val="28"/>
-          <w:szCs w:val="28"/>
-        </w:rPr>
-      </w:pPr>
-    </w:p>
-    <w:p>
-      <w:pPr>
-        <w:rPr>
-          <w:b/>
-          <w:sz w:val="28"/>
-          <w:szCs w:val="28"/>
-        </w:rPr>
-      </w:pPr>
-    </w:p>
-    <w:p>
-      <w:pPr>
-        <w:rPr>
-          <w:b/>
-          <w:sz w:val="28"/>
-          <w:szCs w:val="28"/>
-        </w:rPr>
-      </w:pPr>
-    </w:p>
-    <w:p>
-      <w:pPr>
-        <w:rPr>
-          <w:b/>
-          <w:sz w:val="28"/>
-          <w:szCs w:val="28"/>
-        </w:rPr>
-      </w:pPr>
-    </w:p>
-    <w:p>
-      <w:pPr>
-        <w:rPr>
-          <w:b/>
-          <w:sz w:val="28"/>
-          <w:szCs w:val="28"/>
-        </w:rPr>
-      </w:pPr>
-    </w:p>
-    <w:p>
-      <w:pPr>
-        <w:rPr>
-          <w:b/>
-          <w:sz w:val="28"/>
-          <w:szCs w:val="28"/>
-        </w:rPr>
-      </w:pPr>
-    </w:p>
-    <w:p>
-      <w:pPr>
-        <w:rPr>
-          <w:b/>
-          <w:sz w:val="28"/>
-          <w:szCs w:val="28"/>
-        </w:rPr>
-      </w:pPr>
-    </w:p>
-    <w:p>
-      <w:pPr>
-        <w:rPr>
-          <w:b/>
-          <w:sz w:val="28"/>
-          <w:szCs w:val="28"/>
-        </w:rPr>
-      </w:pPr>
-      <w:r>
-        <w:rPr>
-          <w:b/>
-          <w:sz w:val="28"/>
-          <w:szCs w:val="28"/>
-        </w:rPr>
-        <w:lastRenderedPageBreak/>
-        <w:t>3. Produktdaten</w:t>
-      </w:r>
-    </w:p>
-    <w:p>
-      <w:pPr>
-        <w:rPr>
-          <w:sz w:val="24"/>
-          <w:szCs w:val="24"/>
-        </w:rPr>
-      </w:pPr>
-    </w:p>
-    <w:p>
-      <w:pPr>
-        <w:jc w:val="center"/>
-        <w:rPr>
-          <w:sz w:val="24"/>
-          <w:szCs w:val="24"/>
-        </w:rPr>
-      </w:pPr>
       <w:r>
         <w:rPr>
           <w:noProof/>
@@ -676,8 +557,8 @@
           <w:lang w:eastAsia="de-DE"/>
         </w:rPr>
         <w:drawing>
-          <wp:inline distT="0" distB="0" distL="0" distR="0">
-            <wp:extent cx="5210176" cy="3907632"/>
+          <wp:inline distT="0" distB="0" distL="0" distR="0" wp14:anchorId="2937C22E" wp14:editId="5B213720">
+            <wp:extent cx="3695700" cy="2771775"/>
             <wp:effectExtent l="0" t="0" r="0" b="0"/>
             <wp:docPr id="2" name="Grafik 2"/>
             <wp:cNvGraphicFramePr>
@@ -705,7 +586,7 @@
                   <pic:spPr>
                     <a:xfrm>
                       <a:off x="0" y="0"/>
-                      <a:ext cx="5208454" cy="3906340"/>
+                      <a:ext cx="3699003" cy="2774252"/>
                     </a:xfrm>
                     <a:prstGeom prst="rect">
                       <a:avLst/>
@@ -717,6 +598,16 @@
           </wp:inline>
         </w:drawing>
       </w:r>
+      <w:bookmarkStart w:id="0" w:name="_GoBack"/>
+      <w:bookmarkEnd w:id="0"/>
+    </w:p>
+    <w:p>
+      <w:pPr>
+        <w:rPr>
+          <w:sz w:val="24"/>
+          <w:szCs w:val="24"/>
+        </w:rPr>
+      </w:pPr>
     </w:p>
     <w:p>
       <w:pPr>
@@ -941,8 +832,6 @@
           <w:szCs w:val="24"/>
         </w:rPr>
       </w:pPr>
-      <w:bookmarkStart w:id="0" w:name="_GoBack"/>
-      <w:bookmarkEnd w:id="0"/>
     </w:p>
     <w:p>
       <w:pPr>

</xml_diff>